<commit_message>
Sensor Reference Manual, added Program flow chart
</commit_message>
<xml_diff>
--- a/Docs/Communication/Sensor_Communication.docx
+++ b/Docs/Communication/Sensor_Communication.docx
@@ -311,6 +311,7 @@
           <w:pPr>
             <w:pStyle w:val="TOC1"/>
             <w:tabs>
+              <w:tab w:val="left" w:pos="440"/>
               <w:tab w:val="right" w:leader="dot" w:pos="9060"/>
             </w:tabs>
             <w:rPr>
@@ -331,13 +332,32 @@
           <w:r>
             <w:fldChar w:fldCharType="separate"/>
           </w:r>
-          <w:hyperlink w:anchor="_Toc118918879" w:history="1">
+          <w:hyperlink w:anchor="_Toc118993494" w:history="1">
             <w:r>
               <w:rPr>
                 <w:rStyle w:val="Hyperlink"/>
                 <w:noProof/>
                 <w:lang w:val="en-ZA"/>
               </w:rPr>
+              <w:t>1.</w:t>
+            </w:r>
+            <w:r>
+              <w:rPr>
+                <w:rFonts w:asciiTheme="minorHAnsi" w:hAnsiTheme="minorHAnsi" w:cstheme="minorBidi"/>
+                <w:b w:val="0"/>
+                <w:bCs w:val="0"/>
+                <w:noProof/>
+                <w:sz w:val="22"/>
+                <w:szCs w:val="22"/>
+              </w:rPr>
+              <w:tab/>
+            </w:r>
+            <w:r>
+              <w:rPr>
+                <w:rStyle w:val="Hyperlink"/>
+                <w:noProof/>
+                <w:lang w:val="en-ZA"/>
+              </w:rPr>
               <w:t>Packet format</w:t>
             </w:r>
             <w:r>
@@ -359,7 +379,7 @@
                 <w:noProof/>
                 <w:webHidden/>
               </w:rPr>
-              <w:instrText xml:space="preserve"> PAGEREF _Toc118918879 \h </w:instrText>
+              <w:instrText xml:space="preserve"> PAGEREF _Toc118993494 \h </w:instrText>
             </w:r>
             <w:r>
               <w:rPr>
@@ -394,6 +414,7 @@
           <w:pPr>
             <w:pStyle w:val="TOC1"/>
             <w:tabs>
+              <w:tab w:val="left" w:pos="440"/>
               <w:tab w:val="right" w:leader="dot" w:pos="9060"/>
             </w:tabs>
             <w:rPr>
@@ -405,13 +426,32 @@
               <w:szCs w:val="22"/>
             </w:rPr>
           </w:pPr>
-          <w:hyperlink w:anchor="_Toc118918880" w:history="1">
+          <w:hyperlink w:anchor="_Toc118993495" w:history="1">
             <w:r>
               <w:rPr>
                 <w:rStyle w:val="Hyperlink"/>
                 <w:noProof/>
                 <w:lang w:val="en-ZA"/>
               </w:rPr>
+              <w:t>2.</w:t>
+            </w:r>
+            <w:r>
+              <w:rPr>
+                <w:rFonts w:asciiTheme="minorHAnsi" w:hAnsiTheme="minorHAnsi" w:cstheme="minorBidi"/>
+                <w:b w:val="0"/>
+                <w:bCs w:val="0"/>
+                <w:noProof/>
+                <w:sz w:val="22"/>
+                <w:szCs w:val="22"/>
+              </w:rPr>
+              <w:tab/>
+            </w:r>
+            <w:r>
+              <w:rPr>
+                <w:rStyle w:val="Hyperlink"/>
+                <w:noProof/>
+                <w:lang w:val="en-ZA"/>
+              </w:rPr>
               <w:t>Packet types</w:t>
             </w:r>
             <w:r>
@@ -433,7 +473,7 @@
                 <w:noProof/>
                 <w:webHidden/>
               </w:rPr>
-              <w:instrText xml:space="preserve"> PAGEREF _Toc118918880 \h </w:instrText>
+              <w:instrText xml:space="preserve"> PAGEREF _Toc118993495 \h </w:instrText>
             </w:r>
             <w:r>
               <w:rPr>
@@ -453,7 +493,7 @@
                 <w:noProof/>
                 <w:webHidden/>
               </w:rPr>
-              <w:t>5</w:t>
+              <w:t>4</w:t>
             </w:r>
             <w:r>
               <w:rPr>
@@ -468,6 +508,7 @@
           <w:pPr>
             <w:pStyle w:val="TOC1"/>
             <w:tabs>
+              <w:tab w:val="left" w:pos="440"/>
               <w:tab w:val="right" w:leader="dot" w:pos="9060"/>
             </w:tabs>
             <w:rPr>
@@ -479,13 +520,32 @@
               <w:szCs w:val="22"/>
             </w:rPr>
           </w:pPr>
-          <w:hyperlink w:anchor="_Toc118918881" w:history="1">
+          <w:hyperlink w:anchor="_Toc118993496" w:history="1">
             <w:r>
               <w:rPr>
                 <w:rStyle w:val="Hyperlink"/>
                 <w:noProof/>
                 <w:lang w:val="en-ZA"/>
               </w:rPr>
+              <w:t>3.</w:t>
+            </w:r>
+            <w:r>
+              <w:rPr>
+                <w:rFonts w:asciiTheme="minorHAnsi" w:hAnsiTheme="minorHAnsi" w:cstheme="minorBidi"/>
+                <w:b w:val="0"/>
+                <w:bCs w:val="0"/>
+                <w:noProof/>
+                <w:sz w:val="22"/>
+                <w:szCs w:val="22"/>
+              </w:rPr>
+              <w:tab/>
+            </w:r>
+            <w:r>
+              <w:rPr>
+                <w:rStyle w:val="Hyperlink"/>
+                <w:noProof/>
+                <w:lang w:val="en-ZA"/>
+              </w:rPr>
               <w:t>Send Data</w:t>
             </w:r>
             <w:r>
@@ -507,7 +567,7 @@
                 <w:noProof/>
                 <w:webHidden/>
               </w:rPr>
-              <w:instrText xml:space="preserve"> PAGEREF _Toc118918881 \h </w:instrText>
+              <w:instrText xml:space="preserve"> PAGEREF _Toc118993496 \h </w:instrText>
             </w:r>
             <w:r>
               <w:rPr>
@@ -527,7 +587,7 @@
                 <w:noProof/>
                 <w:webHidden/>
               </w:rPr>
-              <w:t>6</w:t>
+              <w:t>5</w:t>
             </w:r>
             <w:r>
               <w:rPr>
@@ -550,14 +610,14 @@
               <w:szCs w:val="22"/>
             </w:rPr>
           </w:pPr>
-          <w:hyperlink w:anchor="_Toc118918882" w:history="1">
+          <w:hyperlink w:anchor="_Toc118993497" w:history="1">
             <w:r>
               <w:rPr>
                 <w:rStyle w:val="Hyperlink"/>
                 <w:noProof/>
                 <w:lang w:val="en-ZA"/>
               </w:rPr>
-              <w:t>Water Sensor</w:t>
+              <w:t>3.1 Water Sensor</w:t>
             </w:r>
             <w:r>
               <w:rPr>
@@ -578,7 +638,7 @@
                 <w:noProof/>
                 <w:webHidden/>
               </w:rPr>
-              <w:instrText xml:space="preserve"> PAGEREF _Toc118918882 \h </w:instrText>
+              <w:instrText xml:space="preserve"> PAGEREF _Toc118993497 \h </w:instrText>
             </w:r>
             <w:r>
               <w:rPr>
@@ -598,7 +658,7 @@
                 <w:noProof/>
                 <w:webHidden/>
               </w:rPr>
-              <w:t>6</w:t>
+              <w:t>5</w:t>
             </w:r>
             <w:r>
               <w:rPr>
@@ -621,14 +681,14 @@
               <w:szCs w:val="22"/>
             </w:rPr>
           </w:pPr>
-          <w:hyperlink w:anchor="_Toc118918883" w:history="1">
+          <w:hyperlink w:anchor="_Toc118993498" w:history="1">
             <w:r>
               <w:rPr>
                 <w:rStyle w:val="Hyperlink"/>
                 <w:noProof/>
                 <w:lang w:val="en-ZA"/>
               </w:rPr>
-              <w:t>Smoke Detector</w:t>
+              <w:t>3.2 Smoke Detector</w:t>
             </w:r>
             <w:r>
               <w:rPr>
@@ -649,7 +709,7 @@
                 <w:noProof/>
                 <w:webHidden/>
               </w:rPr>
-              <w:instrText xml:space="preserve"> PAGEREF _Toc118918883 \h </w:instrText>
+              <w:instrText xml:space="preserve"> PAGEREF _Toc118993498 \h </w:instrText>
             </w:r>
             <w:r>
               <w:rPr>
@@ -669,7 +729,7 @@
                 <w:noProof/>
                 <w:webHidden/>
               </w:rPr>
-              <w:t>6</w:t>
+              <w:t>5</w:t>
             </w:r>
             <w:r>
               <w:rPr>
@@ -684,6 +744,7 @@
           <w:pPr>
             <w:pStyle w:val="TOC1"/>
             <w:tabs>
+              <w:tab w:val="left" w:pos="440"/>
               <w:tab w:val="right" w:leader="dot" w:pos="9060"/>
             </w:tabs>
             <w:rPr>
@@ -695,13 +756,32 @@
               <w:szCs w:val="22"/>
             </w:rPr>
           </w:pPr>
-          <w:hyperlink w:anchor="_Toc118918884" w:history="1">
+          <w:hyperlink w:anchor="_Toc118993499" w:history="1">
             <w:r>
               <w:rPr>
                 <w:rStyle w:val="Hyperlink"/>
                 <w:noProof/>
                 <w:lang w:val="en-ZA"/>
               </w:rPr>
+              <w:t>4.</w:t>
+            </w:r>
+            <w:r>
+              <w:rPr>
+                <w:rFonts w:asciiTheme="minorHAnsi" w:hAnsiTheme="minorHAnsi" w:cstheme="minorBidi"/>
+                <w:b w:val="0"/>
+                <w:bCs w:val="0"/>
+                <w:noProof/>
+                <w:sz w:val="22"/>
+                <w:szCs w:val="22"/>
+              </w:rPr>
+              <w:tab/>
+            </w:r>
+            <w:r>
+              <w:rPr>
+                <w:rStyle w:val="Hyperlink"/>
+                <w:noProof/>
+                <w:lang w:val="en-ZA"/>
+              </w:rPr>
               <w:t>Communication examples</w:t>
             </w:r>
             <w:r>
@@ -723,7 +803,7 @@
                 <w:noProof/>
                 <w:webHidden/>
               </w:rPr>
-              <w:instrText xml:space="preserve"> PAGEREF _Toc118918884 \h </w:instrText>
+              <w:instrText xml:space="preserve"> PAGEREF _Toc118993499 \h </w:instrText>
             </w:r>
             <w:r>
               <w:rPr>
@@ -743,7 +823,7 @@
                 <w:noProof/>
                 <w:webHidden/>
               </w:rPr>
-              <w:t>8</w:t>
+              <w:t>6</w:t>
             </w:r>
             <w:r>
               <w:rPr>
@@ -766,14 +846,14 @@
               <w:szCs w:val="22"/>
             </w:rPr>
           </w:pPr>
-          <w:hyperlink w:anchor="_Toc118918885" w:history="1">
+          <w:hyperlink w:anchor="_Toc118993500" w:history="1">
             <w:r>
               <w:rPr>
                 <w:rStyle w:val="Hyperlink"/>
                 <w:noProof/>
                 <w:lang w:val="en-ZA"/>
               </w:rPr>
-              <w:t>Connection establishment</w:t>
+              <w:t>4.1 Connection establishment</w:t>
             </w:r>
             <w:r>
               <w:rPr>
@@ -794,7 +874,7 @@
                 <w:noProof/>
                 <w:webHidden/>
               </w:rPr>
-              <w:instrText xml:space="preserve"> PAGEREF _Toc118918885 \h </w:instrText>
+              <w:instrText xml:space="preserve"> PAGEREF _Toc118993500 \h </w:instrText>
             </w:r>
             <w:r>
               <w:rPr>
@@ -814,7 +894,7 @@
                 <w:noProof/>
                 <w:webHidden/>
               </w:rPr>
-              <w:t>8</w:t>
+              <w:t>6</w:t>
             </w:r>
             <w:r>
               <w:rPr>
@@ -837,14 +917,14 @@
               <w:szCs w:val="22"/>
             </w:rPr>
           </w:pPr>
-          <w:hyperlink w:anchor="_Toc118918886" w:history="1">
+          <w:hyperlink w:anchor="_Toc118993501" w:history="1">
             <w:r>
               <w:rPr>
                 <w:rStyle w:val="Hyperlink"/>
                 <w:noProof/>
                 <w:lang w:val="en-ZA"/>
               </w:rPr>
-              <w:t>New Connection</w:t>
+              <w:t>4.1.1 New Connection</w:t>
             </w:r>
             <w:r>
               <w:rPr>
@@ -865,7 +945,7 @@
                 <w:noProof/>
                 <w:webHidden/>
               </w:rPr>
-              <w:instrText xml:space="preserve"> PAGEREF _Toc118918886 \h </w:instrText>
+              <w:instrText xml:space="preserve"> PAGEREF _Toc118993501 \h </w:instrText>
             </w:r>
             <w:r>
               <w:rPr>
@@ -885,7 +965,7 @@
                 <w:noProof/>
                 <w:webHidden/>
               </w:rPr>
-              <w:t>8</w:t>
+              <w:t>6</w:t>
             </w:r>
             <w:r>
               <w:rPr>
@@ -908,14 +988,14 @@
               <w:szCs w:val="22"/>
             </w:rPr>
           </w:pPr>
-          <w:hyperlink w:anchor="_Toc118918887" w:history="1">
+          <w:hyperlink w:anchor="_Toc118993502" w:history="1">
             <w:r>
               <w:rPr>
                 <w:rStyle w:val="Hyperlink"/>
                 <w:noProof/>
                 <w:lang w:val="en-ZA"/>
               </w:rPr>
-              <w:t>Existing Connection</w:t>
+              <w:t>4.1.2 Existing Connection</w:t>
             </w:r>
             <w:r>
               <w:rPr>
@@ -936,7 +1016,7 @@
                 <w:noProof/>
                 <w:webHidden/>
               </w:rPr>
-              <w:instrText xml:space="preserve"> PAGEREF _Toc118918887 \h </w:instrText>
+              <w:instrText xml:space="preserve"> PAGEREF _Toc118993502 \h </w:instrText>
             </w:r>
             <w:r>
               <w:rPr>
@@ -956,7 +1036,7 @@
                 <w:noProof/>
                 <w:webHidden/>
               </w:rPr>
-              <w:t>8</w:t>
+              <w:t>6</w:t>
             </w:r>
             <w:r>
               <w:rPr>
@@ -979,14 +1059,14 @@
               <w:szCs w:val="22"/>
             </w:rPr>
           </w:pPr>
-          <w:hyperlink w:anchor="_Toc118918888" w:history="1">
+          <w:hyperlink w:anchor="_Toc118993503" w:history="1">
             <w:r>
               <w:rPr>
                 <w:rStyle w:val="Hyperlink"/>
                 <w:noProof/>
                 <w:lang w:val="en-ZA"/>
               </w:rPr>
-              <w:t>Disconnect</w:t>
+              <w:t>4.2 Disconnect</w:t>
             </w:r>
             <w:r>
               <w:rPr>
@@ -1007,7 +1087,7 @@
                 <w:noProof/>
                 <w:webHidden/>
               </w:rPr>
-              <w:instrText xml:space="preserve"> PAGEREF _Toc118918888 \h </w:instrText>
+              <w:instrText xml:space="preserve"> PAGEREF _Toc118993503 \h </w:instrText>
             </w:r>
             <w:r>
               <w:rPr>
@@ -1027,7 +1107,7 @@
                 <w:noProof/>
                 <w:webHidden/>
               </w:rPr>
-              <w:t>9</w:t>
+              <w:t>7</w:t>
             </w:r>
             <w:r>
               <w:rPr>
@@ -1050,14 +1130,14 @@
               <w:szCs w:val="22"/>
             </w:rPr>
           </w:pPr>
-          <w:hyperlink w:anchor="_Toc118918889" w:history="1">
+          <w:hyperlink w:anchor="_Toc118993504" w:history="1">
             <w:r>
               <w:rPr>
                 <w:rStyle w:val="Hyperlink"/>
                 <w:noProof/>
                 <w:lang w:val="en-ZA"/>
               </w:rPr>
-              <w:t>Connection available (PING)</w:t>
+              <w:t>4.3 Connection available (PING)</w:t>
             </w:r>
             <w:r>
               <w:rPr>
@@ -1078,7 +1158,7 @@
                 <w:noProof/>
                 <w:webHidden/>
               </w:rPr>
-              <w:instrText xml:space="preserve"> PAGEREF _Toc118918889 \h </w:instrText>
+              <w:instrText xml:space="preserve"> PAGEREF _Toc118993504 \h </w:instrText>
             </w:r>
             <w:r>
               <w:rPr>
@@ -1098,7 +1178,7 @@
                 <w:noProof/>
                 <w:webHidden/>
               </w:rPr>
-              <w:t>9</w:t>
+              <w:t>7</w:t>
             </w:r>
             <w:r>
               <w:rPr>
@@ -1121,14 +1201,14 @@
               <w:szCs w:val="22"/>
             </w:rPr>
           </w:pPr>
-          <w:hyperlink w:anchor="_Toc118918890" w:history="1">
+          <w:hyperlink w:anchor="_Toc118993505" w:history="1">
             <w:r>
               <w:rPr>
                 <w:rStyle w:val="Hyperlink"/>
                 <w:noProof/>
                 <w:lang w:val="en-ZA"/>
               </w:rPr>
-              <w:t>Sending Data</w:t>
+              <w:t>4.4 Sending Data</w:t>
             </w:r>
             <w:r>
               <w:rPr>
@@ -1149,7 +1229,7 @@
                 <w:noProof/>
                 <w:webHidden/>
               </w:rPr>
-              <w:instrText xml:space="preserve"> PAGEREF _Toc118918890 \h </w:instrText>
+              <w:instrText xml:space="preserve"> PAGEREF _Toc118993505 \h </w:instrText>
             </w:r>
             <w:r>
               <w:rPr>
@@ -1169,7 +1249,7 @@
                 <w:noProof/>
                 <w:webHidden/>
               </w:rPr>
-              <w:t>9</w:t>
+              <w:t>8</w:t>
             </w:r>
             <w:r>
               <w:rPr>
@@ -1212,11 +1292,15 @@
     <w:p>
       <w:pPr>
         <w:pStyle w:val="Heading1"/>
-        <w:rPr>
-          <w:lang w:val="en-ZA"/>
-        </w:rPr>
-      </w:pPr>
-      <w:bookmarkStart w:id="0" w:name="_Toc118918879"/>
+        <w:numPr>
+          <w:ilvl w:val="0"/>
+          <w:numId w:val="45"/>
+        </w:numPr>
+        <w:rPr>
+          <w:lang w:val="en-ZA"/>
+        </w:rPr>
+      </w:pPr>
+      <w:bookmarkStart w:id="0" w:name="_Toc118993494"/>
       <w:r>
         <w:rPr>
           <w:lang w:val="en-ZA"/>
@@ -1852,11 +1936,15 @@
     <w:p>
       <w:pPr>
         <w:pStyle w:val="Heading1"/>
-        <w:rPr>
-          <w:lang w:val="en-ZA"/>
-        </w:rPr>
-      </w:pPr>
-      <w:bookmarkStart w:id="1" w:name="_Toc118918880"/>
+        <w:numPr>
+          <w:ilvl w:val="0"/>
+          <w:numId w:val="45"/>
+        </w:numPr>
+        <w:rPr>
+          <w:lang w:val="en-ZA"/>
+        </w:rPr>
+      </w:pPr>
+      <w:bookmarkStart w:id="1" w:name="_Toc118993495"/>
       <w:r>
         <w:rPr>
           <w:lang w:val="en-ZA"/>
@@ -3049,12 +3137,16 @@
     <w:p>
       <w:pPr>
         <w:pStyle w:val="Heading1"/>
+        <w:numPr>
+          <w:ilvl w:val="0"/>
+          <w:numId w:val="45"/>
+        </w:numPr>
         <w:rPr>
           <w:lang w:val="en-ZA"/>
         </w:rPr>
       </w:pPr>
       <w:bookmarkStart w:id="2" w:name="_Send_Data"/>
-      <w:bookmarkStart w:id="3" w:name="_Toc118918881"/>
+      <w:bookmarkStart w:id="3" w:name="_Toc118993496"/>
       <w:bookmarkEnd w:id="2"/>
       <w:r>
         <w:rPr>
@@ -3085,7 +3177,13 @@
           <w:lang w:val="en-ZA"/>
         </w:rPr>
       </w:pPr>
-      <w:bookmarkStart w:id="4" w:name="_Toc118918882"/>
+      <w:bookmarkStart w:id="4" w:name="_Toc118993497"/>
+      <w:r>
+        <w:rPr>
+          <w:lang w:val="en-ZA"/>
+        </w:rPr>
+        <w:t xml:space="preserve">3.1 </w:t>
+      </w:r>
       <w:r>
         <w:rPr>
           <w:lang w:val="en-ZA"/>
@@ -3282,7 +3380,13 @@
           <w:lang w:val="en-ZA"/>
         </w:rPr>
       </w:pPr>
-      <w:bookmarkStart w:id="5" w:name="_Toc118918883"/>
+      <w:bookmarkStart w:id="5" w:name="_Toc118993498"/>
+      <w:r>
+        <w:rPr>
+          <w:lang w:val="en-ZA"/>
+        </w:rPr>
+        <w:t xml:space="preserve">3.2 </w:t>
+      </w:r>
       <w:r>
         <w:rPr>
           <w:lang w:val="en-ZA"/>
@@ -3536,11 +3640,15 @@
     <w:p>
       <w:pPr>
         <w:pStyle w:val="Heading1"/>
-        <w:rPr>
-          <w:lang w:val="en-ZA"/>
-        </w:rPr>
-      </w:pPr>
-      <w:bookmarkStart w:id="6" w:name="_Toc118918884"/>
+        <w:numPr>
+          <w:ilvl w:val="0"/>
+          <w:numId w:val="45"/>
+        </w:numPr>
+        <w:rPr>
+          <w:lang w:val="en-ZA"/>
+        </w:rPr>
+      </w:pPr>
+      <w:bookmarkStart w:id="6" w:name="_Toc118993499"/>
       <w:r>
         <w:rPr>
           <w:lang w:val="en-ZA"/>
@@ -3557,7 +3665,13 @@
           <w:lang w:val="en-ZA"/>
         </w:rPr>
       </w:pPr>
-      <w:bookmarkStart w:id="7" w:name="_Toc118918885"/>
+      <w:bookmarkStart w:id="7" w:name="_Toc118993500"/>
+      <w:r>
+        <w:rPr>
+          <w:lang w:val="en-ZA"/>
+        </w:rPr>
+        <w:t xml:space="preserve">4.1 </w:t>
+      </w:r>
       <w:r>
         <w:rPr>
           <w:lang w:val="en-ZA"/>
@@ -3574,8 +3688,14 @@
         </w:rPr>
       </w:pPr>
       <w:bookmarkStart w:id="8" w:name="_New_Connection"/>
-      <w:bookmarkStart w:id="9" w:name="_Toc118918886"/>
+      <w:bookmarkStart w:id="9" w:name="_Toc118993501"/>
       <w:bookmarkEnd w:id="8"/>
+      <w:r>
+        <w:rPr>
+          <w:lang w:val="en-ZA"/>
+        </w:rPr>
+        <w:t xml:space="preserve">4.1.1 </w:t>
+      </w:r>
       <w:r>
         <w:rPr>
           <w:lang w:val="en-ZA"/>
@@ -3725,7 +3845,13 @@
           <w:lang w:val="en-ZA"/>
         </w:rPr>
       </w:pPr>
-      <w:bookmarkStart w:id="10" w:name="_Toc118918887"/>
+      <w:bookmarkStart w:id="10" w:name="_Toc118993502"/>
+      <w:r>
+        <w:rPr>
+          <w:lang w:val="en-ZA"/>
+        </w:rPr>
+        <w:t xml:space="preserve">4.1.2 </w:t>
+      </w:r>
       <w:r>
         <w:rPr>
           <w:lang w:val="en-ZA"/>
@@ -3853,7 +3979,6 @@
           <w:lang w:val="en-ZA"/>
         </w:rPr>
       </w:pPr>
-      <w:bookmarkStart w:id="11" w:name="_Toc118918888"/>
       <w:r>
         <w:rPr>
           <w:lang w:val="en-ZA"/>
@@ -3868,11 +3993,18 @@
           <w:lang w:val="en-ZA"/>
         </w:rPr>
       </w:pPr>
+      <w:bookmarkStart w:id="11" w:name="_Toc118993503"/>
       <w:r>
         <w:rPr>
           <w:lang w:val="en-ZA"/>
         </w:rPr>
         <w:lastRenderedPageBreak/>
+        <w:t xml:space="preserve">4.2 </w:t>
+      </w:r>
+      <w:r>
+        <w:rPr>
+          <w:lang w:val="en-ZA"/>
+        </w:rPr>
         <w:t>Disconnect</w:t>
       </w:r>
       <w:bookmarkEnd w:id="11"/>
@@ -4015,7 +4147,13 @@
           <w:lang w:val="en-ZA"/>
         </w:rPr>
       </w:pPr>
-      <w:bookmarkStart w:id="12" w:name="_Toc118918889"/>
+      <w:bookmarkStart w:id="12" w:name="_Toc118993504"/>
+      <w:r>
+        <w:rPr>
+          <w:lang w:val="en-ZA"/>
+        </w:rPr>
+        <w:t xml:space="preserve">4.3 </w:t>
+      </w:r>
       <w:r>
         <w:rPr>
           <w:lang w:val="en-ZA"/>
@@ -4258,7 +4396,6 @@
           <w:lang w:val="en-ZA"/>
         </w:rPr>
       </w:pPr>
-      <w:bookmarkStart w:id="13" w:name="_Toc118918890"/>
       <w:r>
         <w:rPr>
           <w:lang w:val="en-ZA"/>
@@ -4273,11 +4410,18 @@
           <w:lang w:val="en-ZA"/>
         </w:rPr>
       </w:pPr>
+      <w:bookmarkStart w:id="13" w:name="_Toc118993505"/>
       <w:r>
         <w:rPr>
           <w:lang w:val="en-ZA"/>
         </w:rPr>
         <w:lastRenderedPageBreak/>
+        <w:t xml:space="preserve">4.4 </w:t>
+      </w:r>
+      <w:r>
+        <w:rPr>
+          <w:lang w:val="en-ZA"/>
+        </w:rPr>
         <w:t>Sending Data</w:t>
       </w:r>
       <w:bookmarkEnd w:id="13"/>
@@ -4429,6 +4573,31 @@
         <w:rPr>
           <w:lang w:val="en-ZA"/>
         </w:rPr>
+        <w:t>If the sensor does not get an ACK</w:t>
+      </w:r>
+      <w:r>
+        <w:rPr>
+          <w:lang w:val="en-ZA"/>
+        </w:rPr>
+        <w:t>/DISCONNECT</w:t>
+      </w:r>
+      <w:r>
+        <w:rPr>
+          <w:lang w:val="en-ZA"/>
+        </w:rPr>
+        <w:t xml:space="preserve"> after 10 tries, it must retry connecting to the station.</w:t>
+      </w:r>
+    </w:p>
+    <w:p>
+      <w:pPr>
+        <w:rPr>
+          <w:lang w:val="en-ZA"/>
+        </w:rPr>
+      </w:pPr>
+      <w:r>
+        <w:rPr>
+          <w:lang w:val="en-ZA"/>
+        </w:rPr>
         <w:t>Base station must ignore duplicate messages (with previous and current states maybe)</w:t>
       </w:r>
     </w:p>
@@ -5090,6 +5259,95 @@
     </w:lvl>
   </w:abstractNum>
   <w:abstractNum w:abstractNumId="4" w15:restartNumberingAfterBreak="0">
+    <w:nsid w:val="152D1BA3"/>
+    <w:multiLevelType w:val="hybridMultilevel"/>
+    <w:tmpl w:val="FF32BDEC"/>
+    <w:lvl w:ilvl="0" w:tplc="0407000F">
+      <w:start w:val="1"/>
+      <w:numFmt w:val="decimal"/>
+      <w:lvlText w:val="%1."/>
+      <w:lvlJc w:val="left"/>
+      <w:pPr>
+        <w:ind w:left="720" w:hanging="360"/>
+      </w:pPr>
+      <w:rPr>
+        <w:rFonts w:hint="default"/>
+      </w:rPr>
+    </w:lvl>
+    <w:lvl w:ilvl="1" w:tplc="04070019" w:tentative="1">
+      <w:start w:val="1"/>
+      <w:numFmt w:val="lowerLetter"/>
+      <w:lvlText w:val="%2."/>
+      <w:lvlJc w:val="left"/>
+      <w:pPr>
+        <w:ind w:left="1440" w:hanging="360"/>
+      </w:pPr>
+    </w:lvl>
+    <w:lvl w:ilvl="2" w:tplc="0407001B" w:tentative="1">
+      <w:start w:val="1"/>
+      <w:numFmt w:val="lowerRoman"/>
+      <w:lvlText w:val="%3."/>
+      <w:lvlJc w:val="right"/>
+      <w:pPr>
+        <w:ind w:left="2160" w:hanging="180"/>
+      </w:pPr>
+    </w:lvl>
+    <w:lvl w:ilvl="3" w:tplc="0407000F" w:tentative="1">
+      <w:start w:val="1"/>
+      <w:numFmt w:val="decimal"/>
+      <w:lvlText w:val="%4."/>
+      <w:lvlJc w:val="left"/>
+      <w:pPr>
+        <w:ind w:left="2880" w:hanging="360"/>
+      </w:pPr>
+    </w:lvl>
+    <w:lvl w:ilvl="4" w:tplc="04070019" w:tentative="1">
+      <w:start w:val="1"/>
+      <w:numFmt w:val="lowerLetter"/>
+      <w:lvlText w:val="%5."/>
+      <w:lvlJc w:val="left"/>
+      <w:pPr>
+        <w:ind w:left="3600" w:hanging="360"/>
+      </w:pPr>
+    </w:lvl>
+    <w:lvl w:ilvl="5" w:tplc="0407001B" w:tentative="1">
+      <w:start w:val="1"/>
+      <w:numFmt w:val="lowerRoman"/>
+      <w:lvlText w:val="%6."/>
+      <w:lvlJc w:val="right"/>
+      <w:pPr>
+        <w:ind w:left="4320" w:hanging="180"/>
+      </w:pPr>
+    </w:lvl>
+    <w:lvl w:ilvl="6" w:tplc="0407000F" w:tentative="1">
+      <w:start w:val="1"/>
+      <w:numFmt w:val="decimal"/>
+      <w:lvlText w:val="%7."/>
+      <w:lvlJc w:val="left"/>
+      <w:pPr>
+        <w:ind w:left="5040" w:hanging="360"/>
+      </w:pPr>
+    </w:lvl>
+    <w:lvl w:ilvl="7" w:tplc="04070019" w:tentative="1">
+      <w:start w:val="1"/>
+      <w:numFmt w:val="lowerLetter"/>
+      <w:lvlText w:val="%8."/>
+      <w:lvlJc w:val="left"/>
+      <w:pPr>
+        <w:ind w:left="5760" w:hanging="360"/>
+      </w:pPr>
+    </w:lvl>
+    <w:lvl w:ilvl="8" w:tplc="0407001B" w:tentative="1">
+      <w:start w:val="1"/>
+      <w:numFmt w:val="lowerRoman"/>
+      <w:lvlText w:val="%9."/>
+      <w:lvlJc w:val="right"/>
+      <w:pPr>
+        <w:ind w:left="6480" w:hanging="180"/>
+      </w:pPr>
+    </w:lvl>
+  </w:abstractNum>
+  <w:abstractNum w:abstractNumId="5" w15:restartNumberingAfterBreak="0">
     <w:nsid w:val="1B234FA9"/>
     <w:multiLevelType w:val="multilevel"/>
     <w:tmpl w:val="E41C94BE"/>
@@ -5213,7 +5471,7 @@
       </w:rPr>
     </w:lvl>
   </w:abstractNum>
-  <w:abstractNum w:abstractNumId="5" w15:restartNumberingAfterBreak="0">
+  <w:abstractNum w:abstractNumId="6" w15:restartNumberingAfterBreak="0">
     <w:nsid w:val="1FD44070"/>
     <w:multiLevelType w:val="multilevel"/>
     <w:tmpl w:val="E41C94BE"/>
@@ -5337,7 +5595,7 @@
       </w:rPr>
     </w:lvl>
   </w:abstractNum>
-  <w:abstractNum w:abstractNumId="6" w15:restartNumberingAfterBreak="0">
+  <w:abstractNum w:abstractNumId="7" w15:restartNumberingAfterBreak="0">
     <w:nsid w:val="21D101DE"/>
     <w:multiLevelType w:val="hybridMultilevel"/>
     <w:tmpl w:val="EFDC707A"/>
@@ -5450,7 +5708,7 @@
       </w:rPr>
     </w:lvl>
   </w:abstractNum>
-  <w:abstractNum w:abstractNumId="7" w15:restartNumberingAfterBreak="0">
+  <w:abstractNum w:abstractNumId="8" w15:restartNumberingAfterBreak="0">
     <w:nsid w:val="23C4449E"/>
     <w:multiLevelType w:val="multilevel"/>
     <w:tmpl w:val="E41C94BE"/>
@@ -5574,7 +5832,7 @@
       </w:rPr>
     </w:lvl>
   </w:abstractNum>
-  <w:abstractNum w:abstractNumId="8" w15:restartNumberingAfterBreak="0">
+  <w:abstractNum w:abstractNumId="9" w15:restartNumberingAfterBreak="0">
     <w:nsid w:val="28AA3E4B"/>
     <w:multiLevelType w:val="multilevel"/>
     <w:tmpl w:val="2C5E8808"/>
@@ -5698,7 +5956,7 @@
       </w:rPr>
     </w:lvl>
   </w:abstractNum>
-  <w:abstractNum w:abstractNumId="9" w15:restartNumberingAfterBreak="0">
+  <w:abstractNum w:abstractNumId="10" w15:restartNumberingAfterBreak="0">
     <w:nsid w:val="2A60544A"/>
     <w:multiLevelType w:val="multilevel"/>
     <w:tmpl w:val="E41C94BE"/>
@@ -5822,7 +6080,7 @@
       </w:rPr>
     </w:lvl>
   </w:abstractNum>
-  <w:abstractNum w:abstractNumId="10" w15:restartNumberingAfterBreak="0">
+  <w:abstractNum w:abstractNumId="11" w15:restartNumberingAfterBreak="0">
     <w:nsid w:val="2B727611"/>
     <w:multiLevelType w:val="multilevel"/>
     <w:tmpl w:val="E41C94BE"/>
@@ -5946,7 +6204,7 @@
       </w:rPr>
     </w:lvl>
   </w:abstractNum>
-  <w:abstractNum w:abstractNumId="11" w15:restartNumberingAfterBreak="0">
+  <w:abstractNum w:abstractNumId="12" w15:restartNumberingAfterBreak="0">
     <w:nsid w:val="2DAB3056"/>
     <w:multiLevelType w:val="hybridMultilevel"/>
     <w:tmpl w:val="17B62284"/>
@@ -6059,7 +6317,7 @@
       </w:rPr>
     </w:lvl>
   </w:abstractNum>
-  <w:abstractNum w:abstractNumId="12" w15:restartNumberingAfterBreak="0">
+  <w:abstractNum w:abstractNumId="13" w15:restartNumberingAfterBreak="0">
     <w:nsid w:val="33922A85"/>
     <w:multiLevelType w:val="multilevel"/>
     <w:tmpl w:val="E41C94BE"/>
@@ -6183,7 +6441,7 @@
       </w:rPr>
     </w:lvl>
   </w:abstractNum>
-  <w:abstractNum w:abstractNumId="13" w15:restartNumberingAfterBreak="0">
+  <w:abstractNum w:abstractNumId="14" w15:restartNumberingAfterBreak="0">
     <w:nsid w:val="3903570B"/>
     <w:multiLevelType w:val="hybridMultilevel"/>
     <w:tmpl w:val="4D1EDE84"/>
@@ -6271,7 +6529,7 @@
       </w:pPr>
     </w:lvl>
   </w:abstractNum>
-  <w:abstractNum w:abstractNumId="14" w15:restartNumberingAfterBreak="0">
+  <w:abstractNum w:abstractNumId="15" w15:restartNumberingAfterBreak="0">
     <w:nsid w:val="392A33F7"/>
     <w:multiLevelType w:val="hybridMultilevel"/>
     <w:tmpl w:val="D436A584"/>
@@ -6360,7 +6618,7 @@
       </w:pPr>
     </w:lvl>
   </w:abstractNum>
-  <w:abstractNum w:abstractNumId="15" w15:restartNumberingAfterBreak="0">
+  <w:abstractNum w:abstractNumId="16" w15:restartNumberingAfterBreak="0">
     <w:nsid w:val="39A94B03"/>
     <w:multiLevelType w:val="hybridMultilevel"/>
     <w:tmpl w:val="CD32A8D8"/>
@@ -6449,7 +6707,7 @@
       </w:pPr>
     </w:lvl>
   </w:abstractNum>
-  <w:abstractNum w:abstractNumId="16" w15:restartNumberingAfterBreak="0">
+  <w:abstractNum w:abstractNumId="17" w15:restartNumberingAfterBreak="0">
     <w:nsid w:val="3A2D1D2E"/>
     <w:multiLevelType w:val="multilevel"/>
     <w:tmpl w:val="E41C94BE"/>
@@ -6573,7 +6831,7 @@
       </w:rPr>
     </w:lvl>
   </w:abstractNum>
-  <w:abstractNum w:abstractNumId="17" w15:restartNumberingAfterBreak="0">
+  <w:abstractNum w:abstractNumId="18" w15:restartNumberingAfterBreak="0">
     <w:nsid w:val="3F7D50A2"/>
     <w:multiLevelType w:val="hybridMultilevel"/>
     <w:tmpl w:val="57FA8C9A"/>
@@ -6686,7 +6944,7 @@
       </w:rPr>
     </w:lvl>
   </w:abstractNum>
-  <w:abstractNum w:abstractNumId="18" w15:restartNumberingAfterBreak="0">
+  <w:abstractNum w:abstractNumId="19" w15:restartNumberingAfterBreak="0">
     <w:nsid w:val="40EF60A0"/>
     <w:multiLevelType w:val="hybridMultilevel"/>
     <w:tmpl w:val="2EB2D11E"/>
@@ -6799,7 +7057,7 @@
       </w:rPr>
     </w:lvl>
   </w:abstractNum>
-  <w:abstractNum w:abstractNumId="19" w15:restartNumberingAfterBreak="0">
+  <w:abstractNum w:abstractNumId="20" w15:restartNumberingAfterBreak="0">
     <w:nsid w:val="417039DF"/>
     <w:multiLevelType w:val="hybridMultilevel"/>
     <w:tmpl w:val="6478E38A"/>
@@ -6888,7 +7146,7 @@
       </w:pPr>
     </w:lvl>
   </w:abstractNum>
-  <w:abstractNum w:abstractNumId="20" w15:restartNumberingAfterBreak="0">
+  <w:abstractNum w:abstractNumId="21" w15:restartNumberingAfterBreak="0">
     <w:nsid w:val="420E4C2C"/>
     <w:multiLevelType w:val="hybridMultilevel"/>
     <w:tmpl w:val="01CAFA5C"/>
@@ -7001,7 +7259,7 @@
       </w:rPr>
     </w:lvl>
   </w:abstractNum>
-  <w:abstractNum w:abstractNumId="21" w15:restartNumberingAfterBreak="0">
+  <w:abstractNum w:abstractNumId="22" w15:restartNumberingAfterBreak="0">
     <w:nsid w:val="43276973"/>
     <w:multiLevelType w:val="multilevel"/>
     <w:tmpl w:val="E41C94BE"/>
@@ -7125,7 +7383,7 @@
       </w:rPr>
     </w:lvl>
   </w:abstractNum>
-  <w:abstractNum w:abstractNumId="22" w15:restartNumberingAfterBreak="0">
+  <w:abstractNum w:abstractNumId="23" w15:restartNumberingAfterBreak="0">
     <w:nsid w:val="437A65F3"/>
     <w:multiLevelType w:val="hybridMultilevel"/>
     <w:tmpl w:val="CD70F30E"/>
@@ -7238,7 +7496,7 @@
       </w:rPr>
     </w:lvl>
   </w:abstractNum>
-  <w:abstractNum w:abstractNumId="23" w15:restartNumberingAfterBreak="0">
+  <w:abstractNum w:abstractNumId="24" w15:restartNumberingAfterBreak="0">
     <w:nsid w:val="454935CA"/>
     <w:multiLevelType w:val="multilevel"/>
     <w:tmpl w:val="E41C94BE"/>
@@ -7362,7 +7620,7 @@
       </w:rPr>
     </w:lvl>
   </w:abstractNum>
-  <w:abstractNum w:abstractNumId="24" w15:restartNumberingAfterBreak="0">
+  <w:abstractNum w:abstractNumId="25" w15:restartNumberingAfterBreak="0">
     <w:nsid w:val="48AC24C2"/>
     <w:multiLevelType w:val="multilevel"/>
     <w:tmpl w:val="473C2C44"/>
@@ -7483,7 +7741,7 @@
       </w:rPr>
     </w:lvl>
   </w:abstractNum>
-  <w:abstractNum w:abstractNumId="25" w15:restartNumberingAfterBreak="0">
+  <w:abstractNum w:abstractNumId="26" w15:restartNumberingAfterBreak="0">
     <w:nsid w:val="4AA30DD4"/>
     <w:multiLevelType w:val="hybridMultilevel"/>
     <w:tmpl w:val="7D4A12DE"/>
@@ -7596,7 +7854,7 @@
       </w:rPr>
     </w:lvl>
   </w:abstractNum>
-  <w:abstractNum w:abstractNumId="26" w15:restartNumberingAfterBreak="0">
+  <w:abstractNum w:abstractNumId="27" w15:restartNumberingAfterBreak="0">
     <w:nsid w:val="4B320C85"/>
     <w:multiLevelType w:val="multilevel"/>
     <w:tmpl w:val="E41C94BE"/>
@@ -7720,7 +7978,7 @@
       </w:rPr>
     </w:lvl>
   </w:abstractNum>
-  <w:abstractNum w:abstractNumId="27" w15:restartNumberingAfterBreak="0">
+  <w:abstractNum w:abstractNumId="28" w15:restartNumberingAfterBreak="0">
     <w:nsid w:val="4CC86549"/>
     <w:multiLevelType w:val="multilevel"/>
     <w:tmpl w:val="E41C94BE"/>
@@ -7844,7 +8102,7 @@
       </w:rPr>
     </w:lvl>
   </w:abstractNum>
-  <w:abstractNum w:abstractNumId="28" w15:restartNumberingAfterBreak="0">
+  <w:abstractNum w:abstractNumId="29" w15:restartNumberingAfterBreak="0">
     <w:nsid w:val="4CF050FB"/>
     <w:multiLevelType w:val="hybridMultilevel"/>
     <w:tmpl w:val="DAA8207E"/>
@@ -7957,7 +8215,7 @@
       </w:rPr>
     </w:lvl>
   </w:abstractNum>
-  <w:abstractNum w:abstractNumId="29" w15:restartNumberingAfterBreak="0">
+  <w:abstractNum w:abstractNumId="30" w15:restartNumberingAfterBreak="0">
     <w:nsid w:val="4F1760F4"/>
     <w:multiLevelType w:val="hybridMultilevel"/>
     <w:tmpl w:val="6318EF5E"/>
@@ -8070,7 +8328,7 @@
       </w:rPr>
     </w:lvl>
   </w:abstractNum>
-  <w:abstractNum w:abstractNumId="30" w15:restartNumberingAfterBreak="0">
+  <w:abstractNum w:abstractNumId="31" w15:restartNumberingAfterBreak="0">
     <w:nsid w:val="514935D9"/>
     <w:multiLevelType w:val="hybridMultilevel"/>
     <w:tmpl w:val="8DF6B840"/>
@@ -8183,7 +8441,7 @@
       </w:rPr>
     </w:lvl>
   </w:abstractNum>
-  <w:abstractNum w:abstractNumId="31" w15:restartNumberingAfterBreak="0">
+  <w:abstractNum w:abstractNumId="32" w15:restartNumberingAfterBreak="0">
     <w:nsid w:val="589E64EF"/>
     <w:multiLevelType w:val="multilevel"/>
     <w:tmpl w:val="E41C94BE"/>
@@ -8307,7 +8565,7 @@
       </w:rPr>
     </w:lvl>
   </w:abstractNum>
-  <w:abstractNum w:abstractNumId="32" w15:restartNumberingAfterBreak="0">
+  <w:abstractNum w:abstractNumId="33" w15:restartNumberingAfterBreak="0">
     <w:nsid w:val="58B97B3C"/>
     <w:multiLevelType w:val="hybridMultilevel"/>
     <w:tmpl w:val="DC80B738"/>
@@ -8420,7 +8678,7 @@
       </w:rPr>
     </w:lvl>
   </w:abstractNum>
-  <w:abstractNum w:abstractNumId="33" w15:restartNumberingAfterBreak="0">
+  <w:abstractNum w:abstractNumId="34" w15:restartNumberingAfterBreak="0">
     <w:nsid w:val="5BED60B0"/>
     <w:multiLevelType w:val="multilevel"/>
     <w:tmpl w:val="16E238FA"/>
@@ -8533,7 +8791,7 @@
       </w:pPr>
     </w:lvl>
   </w:abstractNum>
-  <w:abstractNum w:abstractNumId="34" w15:restartNumberingAfterBreak="0">
+  <w:abstractNum w:abstractNumId="35" w15:restartNumberingAfterBreak="0">
     <w:nsid w:val="5D281EC1"/>
     <w:multiLevelType w:val="hybridMultilevel"/>
     <w:tmpl w:val="33001444"/>
@@ -8646,7 +8904,7 @@
       </w:rPr>
     </w:lvl>
   </w:abstractNum>
-  <w:abstractNum w:abstractNumId="35" w15:restartNumberingAfterBreak="0">
+  <w:abstractNum w:abstractNumId="36" w15:restartNumberingAfterBreak="0">
     <w:nsid w:val="61B40787"/>
     <w:multiLevelType w:val="multilevel"/>
     <w:tmpl w:val="E41C94BE"/>
@@ -8770,7 +9028,7 @@
       </w:rPr>
     </w:lvl>
   </w:abstractNum>
-  <w:abstractNum w:abstractNumId="36" w15:restartNumberingAfterBreak="0">
+  <w:abstractNum w:abstractNumId="37" w15:restartNumberingAfterBreak="0">
     <w:nsid w:val="61C51293"/>
     <w:multiLevelType w:val="hybridMultilevel"/>
     <w:tmpl w:val="8402DC72"/>
@@ -8859,7 +9117,7 @@
       </w:pPr>
     </w:lvl>
   </w:abstractNum>
-  <w:abstractNum w:abstractNumId="37" w15:restartNumberingAfterBreak="0">
+  <w:abstractNum w:abstractNumId="38" w15:restartNumberingAfterBreak="0">
     <w:nsid w:val="642116ED"/>
     <w:multiLevelType w:val="hybridMultilevel"/>
     <w:tmpl w:val="C2282578"/>
@@ -8972,7 +9230,7 @@
       </w:rPr>
     </w:lvl>
   </w:abstractNum>
-  <w:abstractNum w:abstractNumId="38" w15:restartNumberingAfterBreak="0">
+  <w:abstractNum w:abstractNumId="39" w15:restartNumberingAfterBreak="0">
     <w:nsid w:val="645E2590"/>
     <w:multiLevelType w:val="hybridMultilevel"/>
     <w:tmpl w:val="1DBAED94"/>
@@ -9085,7 +9343,7 @@
       </w:rPr>
     </w:lvl>
   </w:abstractNum>
-  <w:abstractNum w:abstractNumId="39" w15:restartNumberingAfterBreak="0">
+  <w:abstractNum w:abstractNumId="40" w15:restartNumberingAfterBreak="0">
     <w:nsid w:val="670859F5"/>
     <w:multiLevelType w:val="hybridMultilevel"/>
     <w:tmpl w:val="884AE2AC"/>
@@ -9171,7 +9429,7 @@
       </w:pPr>
     </w:lvl>
   </w:abstractNum>
-  <w:abstractNum w:abstractNumId="40" w15:restartNumberingAfterBreak="0">
+  <w:abstractNum w:abstractNumId="41" w15:restartNumberingAfterBreak="0">
     <w:nsid w:val="681C44C4"/>
     <w:multiLevelType w:val="hybridMultilevel"/>
     <w:tmpl w:val="973EB7E0"/>
@@ -9260,7 +9518,7 @@
       </w:pPr>
     </w:lvl>
   </w:abstractNum>
-  <w:abstractNum w:abstractNumId="41" w15:restartNumberingAfterBreak="0">
+  <w:abstractNum w:abstractNumId="42" w15:restartNumberingAfterBreak="0">
     <w:nsid w:val="768B7554"/>
     <w:multiLevelType w:val="multilevel"/>
     <w:tmpl w:val="E41C94BE"/>
@@ -9384,7 +9642,7 @@
       </w:rPr>
     </w:lvl>
   </w:abstractNum>
-  <w:abstractNum w:abstractNumId="42" w15:restartNumberingAfterBreak="0">
+  <w:abstractNum w:abstractNumId="43" w15:restartNumberingAfterBreak="0">
     <w:nsid w:val="79E75CDA"/>
     <w:multiLevelType w:val="hybridMultilevel"/>
     <w:tmpl w:val="4878AC10"/>
@@ -9472,7 +9730,7 @@
       </w:pPr>
     </w:lvl>
   </w:abstractNum>
-  <w:abstractNum w:abstractNumId="43" w15:restartNumberingAfterBreak="0">
+  <w:abstractNum w:abstractNumId="44" w15:restartNumberingAfterBreak="0">
     <w:nsid w:val="7AB263FB"/>
     <w:multiLevelType w:val="hybridMultilevel"/>
     <w:tmpl w:val="C9F656B4"/>
@@ -9562,136 +9820,139 @@
     </w:lvl>
   </w:abstractNum>
   <w:num w:numId="1" w16cid:durableId="244918889">
-    <w:abstractNumId w:val="22"/>
+    <w:abstractNumId w:val="23"/>
   </w:num>
   <w:num w:numId="2" w16cid:durableId="1238247781">
+    <w:abstractNumId w:val="38"/>
+  </w:num>
+  <w:num w:numId="3" w16cid:durableId="215705268">
+    <w:abstractNumId w:val="39"/>
+  </w:num>
+  <w:num w:numId="4" w16cid:durableId="1325473492">
+    <w:abstractNumId w:val="44"/>
+  </w:num>
+  <w:num w:numId="5" w16cid:durableId="306319793">
+    <w:abstractNumId w:val="15"/>
+  </w:num>
+  <w:num w:numId="6" w16cid:durableId="1944530364">
+    <w:abstractNumId w:val="20"/>
+  </w:num>
+  <w:num w:numId="7" w16cid:durableId="897084057">
+    <w:abstractNumId w:val="8"/>
+  </w:num>
+  <w:num w:numId="8" w16cid:durableId="1773358202">
+    <w:abstractNumId w:val="25"/>
+  </w:num>
+  <w:num w:numId="9" w16cid:durableId="1201475219">
+    <w:abstractNumId w:val="11"/>
+  </w:num>
+  <w:num w:numId="10" w16cid:durableId="849492596">
+    <w:abstractNumId w:val="10"/>
+  </w:num>
+  <w:num w:numId="11" w16cid:durableId="1927495975">
+    <w:abstractNumId w:val="16"/>
+  </w:num>
+  <w:num w:numId="12" w16cid:durableId="453601467">
+    <w:abstractNumId w:val="41"/>
+  </w:num>
+  <w:num w:numId="13" w16cid:durableId="676275596">
     <w:abstractNumId w:val="37"/>
   </w:num>
-  <w:num w:numId="3" w16cid:durableId="215705268">
-    <w:abstractNumId w:val="38"/>
+  <w:num w:numId="14" w16cid:durableId="309480292">
+    <w:abstractNumId w:val="13"/>
   </w:num>
-  <w:num w:numId="4" w16cid:durableId="1325473492">
-    <w:abstractNumId w:val="43"/>
+  <w:num w:numId="15" w16cid:durableId="1983265163">
+    <w:abstractNumId w:val="28"/>
   </w:num>
-  <w:num w:numId="5" w16cid:durableId="306319793">
-    <w:abstractNumId w:val="14"/>
+  <w:num w:numId="16" w16cid:durableId="32703717">
+    <w:abstractNumId w:val="35"/>
   </w:num>
-  <w:num w:numId="6" w16cid:durableId="1944530364">
+  <w:num w:numId="17" w16cid:durableId="773601090">
+    <w:abstractNumId w:val="27"/>
+  </w:num>
+  <w:num w:numId="18" w16cid:durableId="1870533126">
+    <w:abstractNumId w:val="17"/>
+  </w:num>
+  <w:num w:numId="19" w16cid:durableId="1194810886">
+    <w:abstractNumId w:val="7"/>
+  </w:num>
+  <w:num w:numId="20" w16cid:durableId="1695810390">
+    <w:abstractNumId w:val="30"/>
+  </w:num>
+  <w:num w:numId="21" w16cid:durableId="2065792774">
+    <w:abstractNumId w:val="26"/>
+  </w:num>
+  <w:num w:numId="22" w16cid:durableId="977957267">
+    <w:abstractNumId w:val="12"/>
+  </w:num>
+  <w:num w:numId="23" w16cid:durableId="1939755988">
+    <w:abstractNumId w:val="9"/>
+  </w:num>
+  <w:num w:numId="24" w16cid:durableId="1099911872">
+    <w:abstractNumId w:val="29"/>
+  </w:num>
+  <w:num w:numId="25" w16cid:durableId="1017317392">
     <w:abstractNumId w:val="19"/>
   </w:num>
-  <w:num w:numId="7" w16cid:durableId="897084057">
-    <w:abstractNumId w:val="7"/>
-  </w:num>
-  <w:num w:numId="8" w16cid:durableId="1773358202">
-    <w:abstractNumId w:val="24"/>
-  </w:num>
-  <w:num w:numId="9" w16cid:durableId="1201475219">
-    <w:abstractNumId w:val="10"/>
-  </w:num>
-  <w:num w:numId="10" w16cid:durableId="849492596">
-    <w:abstractNumId w:val="9"/>
-  </w:num>
-  <w:num w:numId="11" w16cid:durableId="1927495975">
-    <w:abstractNumId w:val="15"/>
-  </w:num>
-  <w:num w:numId="12" w16cid:durableId="453601467">
-    <w:abstractNumId w:val="40"/>
-  </w:num>
-  <w:num w:numId="13" w16cid:durableId="676275596">
-    <w:abstractNumId w:val="36"/>
-  </w:num>
-  <w:num w:numId="14" w16cid:durableId="309480292">
-    <w:abstractNumId w:val="12"/>
-  </w:num>
-  <w:num w:numId="15" w16cid:durableId="1983265163">
-    <w:abstractNumId w:val="27"/>
-  </w:num>
-  <w:num w:numId="16" w16cid:durableId="32703717">
-    <w:abstractNumId w:val="34"/>
-  </w:num>
-  <w:num w:numId="17" w16cid:durableId="773601090">
-    <w:abstractNumId w:val="26"/>
-  </w:num>
-  <w:num w:numId="18" w16cid:durableId="1870533126">
-    <w:abstractNumId w:val="16"/>
-  </w:num>
-  <w:num w:numId="19" w16cid:durableId="1194810886">
-    <w:abstractNumId w:val="6"/>
-  </w:num>
-  <w:num w:numId="20" w16cid:durableId="1695810390">
-    <w:abstractNumId w:val="29"/>
-  </w:num>
-  <w:num w:numId="21" w16cid:durableId="2065792774">
-    <w:abstractNumId w:val="25"/>
-  </w:num>
-  <w:num w:numId="22" w16cid:durableId="977957267">
-    <w:abstractNumId w:val="11"/>
-  </w:num>
-  <w:num w:numId="23" w16cid:durableId="1939755988">
-    <w:abstractNumId w:val="8"/>
-  </w:num>
-  <w:num w:numId="24" w16cid:durableId="1099911872">
-    <w:abstractNumId w:val="28"/>
-  </w:num>
-  <w:num w:numId="25" w16cid:durableId="1017317392">
+  <w:num w:numId="26" w16cid:durableId="808519855">
     <w:abstractNumId w:val="18"/>
   </w:num>
-  <w:num w:numId="26" w16cid:durableId="808519855">
-    <w:abstractNumId w:val="17"/>
-  </w:num>
   <w:num w:numId="27" w16cid:durableId="1023362921">
-    <w:abstractNumId w:val="30"/>
+    <w:abstractNumId w:val="31"/>
   </w:num>
   <w:num w:numId="28" w16cid:durableId="1639149001">
     <w:abstractNumId w:val="3"/>
   </w:num>
   <w:num w:numId="29" w16cid:durableId="641619830">
-    <w:abstractNumId w:val="32"/>
+    <w:abstractNumId w:val="33"/>
   </w:num>
   <w:num w:numId="30" w16cid:durableId="225533448">
     <w:abstractNumId w:val="1"/>
   </w:num>
   <w:num w:numId="31" w16cid:durableId="753741949">
-    <w:abstractNumId w:val="13"/>
+    <w:abstractNumId w:val="14"/>
   </w:num>
   <w:num w:numId="32" w16cid:durableId="1713309170">
-    <w:abstractNumId w:val="42"/>
+    <w:abstractNumId w:val="43"/>
   </w:num>
   <w:num w:numId="33" w16cid:durableId="1713443">
-    <w:abstractNumId w:val="20"/>
+    <w:abstractNumId w:val="21"/>
   </w:num>
   <w:num w:numId="34" w16cid:durableId="1336573544">
-    <w:abstractNumId w:val="39"/>
+    <w:abstractNumId w:val="40"/>
   </w:num>
   <w:num w:numId="35" w16cid:durableId="343241328">
     <w:abstractNumId w:val="0"/>
   </w:num>
   <w:num w:numId="36" w16cid:durableId="94908234">
-    <w:abstractNumId w:val="35"/>
+    <w:abstractNumId w:val="36"/>
   </w:num>
   <w:num w:numId="37" w16cid:durableId="1245916353">
-    <w:abstractNumId w:val="4"/>
+    <w:abstractNumId w:val="5"/>
   </w:num>
   <w:num w:numId="38" w16cid:durableId="1533612456">
-    <w:abstractNumId w:val="5"/>
+    <w:abstractNumId w:val="6"/>
   </w:num>
   <w:num w:numId="39" w16cid:durableId="1558783987">
-    <w:abstractNumId w:val="31"/>
+    <w:abstractNumId w:val="32"/>
   </w:num>
   <w:num w:numId="40" w16cid:durableId="49812465">
-    <w:abstractNumId w:val="21"/>
+    <w:abstractNumId w:val="22"/>
   </w:num>
   <w:num w:numId="41" w16cid:durableId="1942300459">
-    <w:abstractNumId w:val="23"/>
+    <w:abstractNumId w:val="24"/>
   </w:num>
   <w:num w:numId="42" w16cid:durableId="34013209">
-    <w:abstractNumId w:val="41"/>
+    <w:abstractNumId w:val="42"/>
   </w:num>
   <w:num w:numId="43" w16cid:durableId="262155100">
-    <w:abstractNumId w:val="33"/>
+    <w:abstractNumId w:val="34"/>
   </w:num>
   <w:num w:numId="44" w16cid:durableId="1723744754">
     <w:abstractNumId w:val="2"/>
+  </w:num>
+  <w:num w:numId="45" w16cid:durableId="1816337559">
+    <w:abstractNumId w:val="4"/>
   </w:num>
 </w:numbering>
 </file>
@@ -10970,6 +11231,7 @@
   <w:rsids>
     <w:rsidRoot w:val="00626B0C"/>
     <w:rsid w:val="00266B5A"/>
+    <w:rsid w:val="005F65F7"/>
     <w:rsid w:val="00626B0C"/>
     <w:rsid w:val="00653653"/>
     <w:rsid w:val="006F591F"/>

</xml_diff>